<commit_message>
final version of "diskussion.docx" for V105
</commit_message>
<xml_diff>
--- a/V105_das_magnetische_moment/Diskussion.docx
+++ b/V105_das_magnetische_moment/Diskussion.docx
@@ -1,512 +1,188 @@
 
 <file path=word/document.xml><?xml version="1.0" encoding="utf-8"?>
-<w:document xmlns:r="http://schemas.openxmlformats.org/officeDocument/2006/relationships" xmlns:wp="http://schemas.openxmlformats.org/drawingml/2006/wordprocessingDrawing" xmlns:w="http://schemas.openxmlformats.org/wordprocessingml/2006/main" xmlns:w10="urn:schemas-microsoft-com:office:word" xmlns:w14="http://schemas.microsoft.com/office/word/2010/wordml" xmlns:wps="http://schemas.microsoft.com/office/word/2010/wordprocessingShape" xmlns:wpg="http://schemas.microsoft.com/office/word/2010/wordprocessingGroup" xmlns:mc="http://schemas.openxmlformats.org/markup-compatibility/2006" xmlns:v="urn:schemas-microsoft-com:vml" xmlns:o="urn:schemas-microsoft-com:office:office" xmlns:m="http://schemas.openxmlformats.org/officeDocument/2006/math" mc:Ignorable="w14">
+<w:document xmlns:wpc="http://schemas.microsoft.com/office/word/2010/wordprocessingCanvas" xmlns:cx="http://schemas.microsoft.com/office/drawing/2014/chartex" xmlns:cx1="http://schemas.microsoft.com/office/drawing/2015/9/8/chartex" xmlns:cx2="http://schemas.microsoft.com/office/drawing/2015/10/21/chartex" xmlns:mc="http://schemas.openxmlformats.org/markup-compatibility/2006" xmlns:o="urn:schemas-microsoft-com:office:office" xmlns:r="http://schemas.openxmlformats.org/officeDocument/2006/relationships" xmlns:m="http://schemas.openxmlformats.org/officeDocument/2006/math" xmlns:v="urn:schemas-microsoft-com:vml" xmlns:wp14="http://schemas.microsoft.com/office/word/2010/wordprocessingDrawing" xmlns:wp="http://schemas.openxmlformats.org/drawingml/2006/wordprocessingDrawing" xmlns:w10="urn:schemas-microsoft-com:office:word" xmlns:w="http://schemas.openxmlformats.org/wordprocessingml/2006/main" xmlns:w14="http://schemas.microsoft.com/office/word/2010/wordml" xmlns:w15="http://schemas.microsoft.com/office/word/2012/wordml" xmlns:w16se="http://schemas.microsoft.com/office/word/2015/wordml/symex" xmlns:wpg="http://schemas.microsoft.com/office/word/2010/wordprocessingGroup" xmlns:wpi="http://schemas.microsoft.com/office/word/2010/wordprocessingInk" xmlns:wne="http://schemas.microsoft.com/office/word/2006/wordml" xmlns:wps="http://schemas.microsoft.com/office/word/2010/wordprocessingShape" mc:Ignorable="w14 w15 w16se wp14">
   <w:body>
     <w:p>
       <w:pPr>
         <w:pStyle w:val="Text"/>
-        <w:bidi w:val="0"/>
       </w:pPr>
       <w:r>
-        <w:rPr>
-          <w:rtl w:val="0"/>
-        </w:rPr>
         <w:t>Diskussion:</w:t>
       </w:r>
     </w:p>
     <w:p>
       <w:pPr>
         <w:pStyle w:val="Text"/>
-        <w:bidi w:val="0"/>
       </w:pPr>
     </w:p>
     <w:p>
       <w:pPr>
         <w:pStyle w:val="Text"/>
-        <w:bidi w:val="0"/>
+      </w:pPr>
+      <w:r>
+        <w:t>Anmerkungen:</w:t>
+      </w:r>
+    </w:p>
+    <w:p>
+      <w:pPr>
+        <w:pStyle w:val="Text"/>
+      </w:pPr>
+      <w:r>
+        <w:t>Bei der Bestimmung des Magnetischen Moments µ wurde kein Fehler angegeben, da die Berechnung mithilfe einer graphischen Auswertung erfolgte.</w:t>
+      </w:r>
+    </w:p>
+    <w:p>
+      <w:pPr>
+        <w:pStyle w:val="Text"/>
+      </w:pPr>
+      <w:r>
+        <w:t>Außerdem ist anzumerken, dass die letzten Messungen bei der Methode über die Präzession Widerholungsmessungen waren, da starke Abweichungen der Werte bei den Stromstärken 3.0A und 3.3A festzustellen waren. Die Wiederholungsmessungen wurden auf Anweisung der Versuchsleitung jedoch nicht in die Auswertung miteinbezogen</w:t>
+      </w:r>
+      <w:r>
+        <w:t>.</w:t>
+      </w:r>
+    </w:p>
+    <w:p>
+      <w:pPr>
+        <w:pStyle w:val="Text"/>
       </w:pPr>
     </w:p>
     <w:p>
       <w:pPr>
         <w:pStyle w:val="Text"/>
-        <w:bidi w:val="0"/>
+      </w:pPr>
+    </w:p>
+    <w:p>
+      <w:pPr>
+        <w:pStyle w:val="Text"/>
       </w:pPr>
       <w:r>
-        <w:rPr>
-          <w:rtl w:val="0"/>
-        </w:rPr>
-        <w:t xml:space="preserve">Zusammenfassend kann man Festellen, dass alle drei Messmethoden zu </w:t>
+        <w:t>Zusammenfassend kann man feststellen</w:t>
       </w:r>
       <w:r>
-        <w:rPr>
-          <w:rtl w:val="0"/>
-        </w:rPr>
-        <w:t>ä</w:t>
-      </w:r>
-      <w:r>
-        <w:rPr>
-          <w:rtl w:val="0"/>
-        </w:rPr>
-        <w:t>hnlichen Ergebnissen f</w:t>
-      </w:r>
-      <w:r>
-        <w:rPr>
-          <w:rtl w:val="0"/>
-        </w:rPr>
-        <w:t>ü</w:t>
-      </w:r>
-      <w:r>
-        <w:rPr>
-          <w:rtl w:val="0"/>
-        </w:rPr>
-        <w:t xml:space="preserve">hren. Hierbei ergibt sich </w:t>
-      </w:r>
-      <w:r>
-        <w:rPr>
-          <w:rtl w:val="0"/>
-        </w:rPr>
-        <w:t>ü</w:t>
-      </w:r>
-      <w:r>
-        <w:rPr>
-          <w:rtl w:val="0"/>
-        </w:rPr>
-        <w:t xml:space="preserve">ber die Bestimmung mithilfe der Gravitation der geringste und </w:t>
-      </w:r>
-      <w:r>
-        <w:rPr>
-          <w:rtl w:val="0"/>
-        </w:rPr>
-        <w:t>ü</w:t>
-      </w:r>
-      <w:r>
-        <w:rPr>
-          <w:rtl w:val="0"/>
-        </w:rPr>
-        <w:t>ber die Bestimmung mithilfe der Pr</w:t>
-      </w:r>
-      <w:r>
-        <w:rPr>
-          <w:rtl w:val="0"/>
-        </w:rPr>
-        <w:t>ä</w:t>
-      </w:r>
-      <w:r>
-        <w:rPr>
-          <w:rtl w:val="0"/>
-        </w:rPr>
-        <w:t>zession der gr</w:t>
-      </w:r>
-      <w:r>
-        <w:rPr>
-          <w:rtl w:val="0"/>
-        </w:rPr>
-        <w:t>öß</w:t>
-      </w:r>
-      <w:r>
-        <w:rPr>
-          <w:rtl w:val="0"/>
-        </w:rPr>
-        <w:t>te Wert.</w:t>
+        <w:t>, dass alle drei Messmethoden zu ähnlichen Ergebnissen führen. Hierbei ergibt sich über die Bestimmung mithilfe der Gravitation der geringste und über die Bestimmung mithilfe der Präzession der größte Wert.</w:t>
       </w:r>
     </w:p>
     <w:p>
       <w:pPr>
         <w:pStyle w:val="Text"/>
-        <w:bidi w:val="0"/>
+      </w:pPr>
+    </w:p>
+    <w:p>
+      <w:pPr>
+        <w:pStyle w:val="Text"/>
       </w:pPr>
       <w:r>
-        <w:br w:type="textWrapping"/>
+        <w:t>Bei der Messung des magnetischen Moments über die Gravitation ist schon bei der Durchführung des Versuches aufgefallen, dass sich ein Gleichgewicht der Drehmomente über einen ganzen Bereich an Stromstärken (und damit auch an magnetischen Flussdichten) einstellen lässt, sodass hier die Genauigkeit zusätz</w:t>
       </w:r>
       <w:r>
-        <w:rPr>
-          <w:rtl w:val="0"/>
-        </w:rPr>
-        <w:t>Bei der Bestimmung mit der Pr</w:t>
-      </w:r>
-      <w:r>
-        <w:rPr>
-          <w:rtl w:val="0"/>
-        </w:rPr>
-        <w:t>ä</w:t>
-      </w:r>
-      <w:r>
-        <w:rPr>
-          <w:rtl w:val="0"/>
-        </w:rPr>
-        <w:t>zession f</w:t>
-      </w:r>
-      <w:r>
-        <w:rPr>
-          <w:rtl w:val="0"/>
-        </w:rPr>
-        <w:t>ä</w:t>
-      </w:r>
-      <w:r>
-        <w:rPr>
-          <w:rtl w:val="0"/>
-        </w:rPr>
-        <w:t>llt jedoch auf, dass die letzten vier Messwerte sehr stark  von der Ausgleichsgeraden abweichen. Die Ursache daf</w:t>
-      </w:r>
-      <w:r>
-        <w:rPr>
-          <w:rtl w:val="0"/>
-        </w:rPr>
-        <w:t>ü</w:t>
-      </w:r>
-      <w:r>
-        <w:rPr>
-          <w:rtl w:val="0"/>
-        </w:rPr>
-        <w:t>r k</w:t>
-      </w:r>
-      <w:r>
-        <w:rPr>
-          <w:rtl w:val="0"/>
-        </w:rPr>
-        <w:t>ö</w:t>
-      </w:r>
-      <w:r>
-        <w:rPr>
-          <w:rtl w:val="0"/>
-        </w:rPr>
-        <w:t>nnte darin bestehen, dass die Messwerte f</w:t>
-      </w:r>
-      <w:r>
-        <w:rPr>
-          <w:rtl w:val="0"/>
-        </w:rPr>
-        <w:t>ü</w:t>
-      </w:r>
-      <w:r>
-        <w:rPr>
-          <w:rtl w:val="0"/>
-        </w:rPr>
-        <w:t>r 2.4A, 2.7A und 3.0A als erstes aufgenommen wurden und der Wert f</w:t>
-      </w:r>
-      <w:r>
-        <w:rPr>
-          <w:rtl w:val="0"/>
-        </w:rPr>
-        <w:t>ü</w:t>
-      </w:r>
-      <w:r>
-        <w:rPr>
-          <w:rtl w:val="0"/>
-        </w:rPr>
-        <w:t>r 3.3A als letztes. Die Abweichungen k</w:t>
-      </w:r>
-      <w:r>
-        <w:rPr>
-          <w:rtl w:val="0"/>
-        </w:rPr>
-        <w:t>ö</w:t>
-      </w:r>
-      <w:r>
-        <w:rPr>
-          <w:rtl w:val="0"/>
-        </w:rPr>
-        <w:t>nnten einerseits dadurch entstanden sein, dass der Kreisel zu Beginn mit Nutationsbewegungen rotiert ist, da noch nicht die notwendige Routine zum korrekten Andrehen des Kreisels vorhanden war, andererseits aber auch daher, dass sich das Helmholtz-spulenpaar w</w:t>
-      </w:r>
-      <w:r>
-        <w:rPr>
-          <w:rtl w:val="0"/>
-        </w:rPr>
-        <w:t>ä</w:t>
-      </w:r>
-      <w:r>
-        <w:rPr>
-          <w:rtl w:val="0"/>
-        </w:rPr>
-        <w:t>hrend des Versuchs immer mehr erw</w:t>
-      </w:r>
-      <w:r>
-        <w:rPr>
-          <w:rtl w:val="0"/>
-        </w:rPr>
-        <w:t>ä</w:t>
-      </w:r>
-      <w:r>
-        <w:rPr>
-          <w:rtl w:val="0"/>
-        </w:rPr>
-        <w:t>rmt haben k</w:t>
-      </w:r>
-      <w:r>
-        <w:rPr>
-          <w:rtl w:val="0"/>
-        </w:rPr>
-        <w:t>ö</w:t>
-      </w:r>
-      <w:r>
-        <w:rPr>
-          <w:rtl w:val="0"/>
-        </w:rPr>
-        <w:t>nnte und somit zum Ende der Messung trotz h</w:t>
-      </w:r>
-      <w:r>
-        <w:rPr>
-          <w:rtl w:val="0"/>
-        </w:rPr>
-        <w:t>ö</w:t>
-      </w:r>
-      <w:r>
-        <w:rPr>
-          <w:rtl w:val="0"/>
-        </w:rPr>
-        <w:t>herer Stromst</w:t>
-      </w:r>
-      <w:r>
-        <w:rPr>
-          <w:rtl w:val="0"/>
-        </w:rPr>
-        <w:t>ä</w:t>
-      </w:r>
-      <w:r>
-        <w:rPr>
-          <w:rtl w:val="0"/>
-        </w:rPr>
-        <w:t>rke ein nicht im gleichen ma</w:t>
-      </w:r>
-      <w:r>
-        <w:rPr>
-          <w:rtl w:val="0"/>
-        </w:rPr>
-        <w:t>ß</w:t>
-      </w:r>
-      <w:r>
-        <w:rPr>
-          <w:rtl w:val="0"/>
-        </w:rPr>
-        <w:t>e h</w:t>
-      </w:r>
-      <w:r>
-        <w:rPr>
-          <w:rtl w:val="0"/>
-        </w:rPr>
-        <w:t>ö</w:t>
-      </w:r>
-      <w:r>
-        <w:rPr>
-          <w:rtl w:val="0"/>
-        </w:rPr>
-        <w:t>heres B-Feld erzeugt haben k</w:t>
-      </w:r>
-      <w:r>
-        <w:rPr>
-          <w:rtl w:val="0"/>
-        </w:rPr>
-        <w:t>ö</w:t>
-      </w:r>
-      <w:r>
-        <w:rPr>
-          <w:rtl w:val="0"/>
-        </w:rPr>
-        <w:t xml:space="preserve">nnte. </w:t>
+        <w:t>lich leidet.</w:t>
       </w:r>
     </w:p>
     <w:p>
       <w:pPr>
         <w:pStyle w:val="Text"/>
-        <w:bidi w:val="0"/>
       </w:pPr>
     </w:p>
     <w:p>
       <w:pPr>
         <w:pStyle w:val="Text"/>
-        <w:bidi w:val="0"/>
       </w:pPr>
       <w:r>
-        <w:rPr>
-          <w:rtl w:val="0"/>
-        </w:rPr>
-        <w:t xml:space="preserve">Bei der Messung des magnetischen Moments </w:t>
+        <w:t>Die Methode über die Präzession eines Magneten erscheint nicht sehr geeignet. Es war schwierig, den Stil auf eine konstante Frequenz ohne Nutationsbewegung zu bringen. Da die Messwerte für 2,4A, 2,7A und 3,0A als erstes aufgenommen wurden, weichen diese daher genauso wie der Wert für 3,3A recht stark von der Ausgleichsgerade ab. Das liegt zum einen an systematischen Fehlern beim Kennenlernen der Messmethode und beim letzten Wert eventuell an einer zunehmenden Erhitzung des Spulenmaterials. Letzteres führt zu einer Erhöhung des elektrischen Widerstands und damit zu einer geringeren magnetischen Flussdichte.</w:t>
       </w:r>
       <w:r>
-        <w:rPr>
-          <w:rtl w:val="0"/>
-        </w:rPr>
-        <w:t>ü</w:t>
-      </w:r>
-      <w:r>
-        <w:rPr>
-          <w:rtl w:val="0"/>
-        </w:rPr>
-        <w:t>ber die Gravitation ist schon bei der Durchf</w:t>
-      </w:r>
-      <w:r>
-        <w:rPr>
-          <w:rtl w:val="0"/>
-        </w:rPr>
-        <w:t>ü</w:t>
-      </w:r>
-      <w:r>
-        <w:rPr>
-          <w:rtl w:val="0"/>
-        </w:rPr>
-        <w:t xml:space="preserve">hrung des Versuches aufgefallen, dass sich ein Drehmomentegleichgewicht </w:t>
-      </w:r>
-      <w:r>
-        <w:rPr>
-          <w:rtl w:val="0"/>
-        </w:rPr>
-        <w:t>ü</w:t>
-      </w:r>
-      <w:r>
-        <w:rPr>
-          <w:rtl w:val="0"/>
-        </w:rPr>
-        <w:t>ber einen ganzen Bereich an Stromst</w:t>
-      </w:r>
-      <w:r>
-        <w:rPr>
-          <w:rtl w:val="0"/>
-        </w:rPr>
-        <w:t>ä</w:t>
-      </w:r>
-      <w:r>
-        <w:rPr>
-          <w:rtl w:val="0"/>
-        </w:rPr>
-        <w:t>rken (und damit auch an B-Feldern) einstellen l</w:t>
-      </w:r>
-      <w:r>
-        <w:rPr>
-          <w:rtl w:val="0"/>
-        </w:rPr>
-        <w:t>ä</w:t>
-      </w:r>
-      <w:r>
-        <w:rPr>
-          <w:rtl w:val="0"/>
-        </w:rPr>
-        <w:t>sst, sodass hier die Genauigkeit zus</w:t>
-      </w:r>
-      <w:r>
-        <w:rPr>
-          <w:rtl w:val="0"/>
-        </w:rPr>
-        <w:t>ä</w:t>
-      </w:r>
-      <w:r>
-        <w:rPr>
-          <w:rtl w:val="0"/>
-        </w:rPr>
-        <w:t>tzlich leidet.</w:t>
+        <w:t xml:space="preserve"> Außerdem ist das Messen der Umlaufdauer ungenau, besonders bei langen Umlaufdauer. Das liegt daran, dass man den Startpunkt nicht genau abschätzen kann.</w:t>
       </w:r>
     </w:p>
     <w:p>
       <w:pPr>
         <w:pStyle w:val="Text"/>
-        <w:bidi w:val="0"/>
       </w:pPr>
     </w:p>
     <w:p>
       <w:pPr>
         <w:pStyle w:val="Text"/>
-        <w:bidi w:val="0"/>
       </w:pPr>
       <w:r>
-        <w:rPr>
-          <w:rtl w:val="0"/>
-        </w:rPr>
-        <w:t xml:space="preserve">Es ist anzunehmen, dass die Bestimmung des magnetischen Moments </w:t>
+        <w:t>Dagegen erscheint die Bestimmung des magnetischen Moments über die Schwingungsdauer als genau, da hier über 10 Periodendauern gemittelt wird, was eine sehr genaue Bestimmung der einzelnen Periodendauern erlaubt. Dies kann man an den sehr geringen Standardabweichungen der Mittelwerte erkennen. Außerdem ist die Messung der Periodendauer als Feststellung eines Umkehrpunktes der Schwingung genauer als die Messung der Umlaufdauer einer Präzession.</w:t>
       </w:r>
-      <w:r>
-        <w:rPr>
-          <w:rtl w:val="0"/>
-        </w:rPr>
-        <w:t>ü</w:t>
-      </w:r>
-      <w:r>
-        <w:rPr>
-          <w:rtl w:val="0"/>
-        </w:rPr>
-        <w:t xml:space="preserve">ber die Schwingusngsdauer die genaueste Methode ist, da hier bereits bei der Messung </w:t>
-      </w:r>
-      <w:r>
-        <w:rPr>
-          <w:rtl w:val="0"/>
-        </w:rPr>
-        <w:t>ü</w:t>
-      </w:r>
-      <w:r>
-        <w:rPr>
-          <w:rtl w:val="0"/>
-        </w:rPr>
-        <w:t xml:space="preserve">ber 10 Periodendauern gemittelt wird, was eine sehr genau Bestimmung der einzelnen Periodendauern erlaubt. Dies kann man auch an den sehr geringen Standardabweichungen der Mittelwerte erkennen. </w:t>
-      </w:r>
+      <w:bookmarkStart w:id="0" w:name="_GoBack"/>
+      <w:bookmarkEnd w:id="0"/>
     </w:p>
     <w:sectPr>
-      <w:headerReference w:type="default" r:id="rId4"/>
-      <w:footerReference w:type="default" r:id="rId5"/>
-      <w:pgSz w:w="11906" w:h="16838" w:orient="portrait"/>
-      <w:pgMar w:top="1134" w:right="1134" w:bottom="1134" w:left="1134" w:header="709" w:footer="850"/>
-      <w:bidi w:val="0"/>
+      <w:headerReference w:type="default" r:id="rId6"/>
+      <w:footerReference w:type="default" r:id="rId7"/>
+      <w:pgSz w:w="11906" w:h="16838"/>
+      <w:pgMar w:top="1134" w:right="1134" w:bottom="1134" w:left="1134" w:header="709" w:footer="850" w:gutter="0"/>
+      <w:cols w:space="720"/>
     </w:sectPr>
   </w:body>
 </w:document>
 </file>
 
+<file path=word/endnotes.xml><?xml version="1.0" encoding="utf-8"?>
+<w:endnotes xmlns:wpc="http://schemas.microsoft.com/office/word/2010/wordprocessingCanvas" xmlns:cx="http://schemas.microsoft.com/office/drawing/2014/chartex" xmlns:cx1="http://schemas.microsoft.com/office/drawing/2015/9/8/chartex" xmlns:cx2="http://schemas.microsoft.com/office/drawing/2015/10/21/chartex" xmlns:mc="http://schemas.openxmlformats.org/markup-compatibility/2006" xmlns:o="urn:schemas-microsoft-com:office:office" xmlns:r="http://schemas.openxmlformats.org/officeDocument/2006/relationships" xmlns:m="http://schemas.openxmlformats.org/officeDocument/2006/math" xmlns:v="urn:schemas-microsoft-com:vml" xmlns:wp14="http://schemas.microsoft.com/office/word/2010/wordprocessingDrawing" xmlns:wp="http://schemas.openxmlformats.org/drawingml/2006/wordprocessingDrawing" xmlns:w10="urn:schemas-microsoft-com:office:word" xmlns:w="http://schemas.openxmlformats.org/wordprocessingml/2006/main" xmlns:w14="http://schemas.microsoft.com/office/word/2010/wordml" xmlns:w15="http://schemas.microsoft.com/office/word/2012/wordml" xmlns:w16se="http://schemas.microsoft.com/office/word/2015/wordml/symex" xmlns:wpg="http://schemas.microsoft.com/office/word/2010/wordprocessingGroup" xmlns:wpi="http://schemas.microsoft.com/office/word/2010/wordprocessingInk" xmlns:wne="http://schemas.microsoft.com/office/word/2006/wordml" xmlns:wps="http://schemas.microsoft.com/office/word/2010/wordprocessingShape" mc:Ignorable="w14 w15 w16se wp14">
+  <w:endnote w:type="separator" w:id="-1">
+    <w:p>
+      <w:r>
+        <w:separator/>
+      </w:r>
+    </w:p>
+  </w:endnote>
+  <w:endnote w:type="continuationSeparator" w:id="0">
+    <w:p>
+      <w:r>
+        <w:continuationSeparator/>
+      </w:r>
+    </w:p>
+  </w:endnote>
+</w:endnotes>
+</file>
+
 <file path=word/footer1.xml><?xml version="1.0" encoding="utf-8"?>
-<w:ftr xmlns:r="http://schemas.openxmlformats.org/officeDocument/2006/relationships" xmlns:wp="http://schemas.openxmlformats.org/drawingml/2006/wordprocessingDrawing" xmlns:w="http://schemas.openxmlformats.org/wordprocessingml/2006/main" xmlns:w10="urn:schemas-microsoft-com:office:word" xmlns:w14="http://schemas.microsoft.com/office/word/2010/wordml" xmlns:wps="http://schemas.microsoft.com/office/word/2010/wordprocessingShape" xmlns:wpg="http://schemas.microsoft.com/office/word/2010/wordprocessingGroup" xmlns:mc="http://schemas.openxmlformats.org/markup-compatibility/2006" xmlns:v="urn:schemas-microsoft-com:vml" xmlns:o="urn:schemas-microsoft-com:office:office" xmlns:m="http://schemas.openxmlformats.org/officeDocument/2006/math" mc:Ignorable="w14">
-  <w:p>
-    <w:r/>
-  </w:p>
+<w:ftr xmlns:wpc="http://schemas.microsoft.com/office/word/2010/wordprocessingCanvas" xmlns:cx="http://schemas.microsoft.com/office/drawing/2014/chartex" xmlns:cx1="http://schemas.microsoft.com/office/drawing/2015/9/8/chartex" xmlns:cx2="http://schemas.microsoft.com/office/drawing/2015/10/21/chartex" xmlns:mc="http://schemas.openxmlformats.org/markup-compatibility/2006" xmlns:o="urn:schemas-microsoft-com:office:office" xmlns:r="http://schemas.openxmlformats.org/officeDocument/2006/relationships" xmlns:m="http://schemas.openxmlformats.org/officeDocument/2006/math" xmlns:v="urn:schemas-microsoft-com:vml" xmlns:wp14="http://schemas.microsoft.com/office/word/2010/wordprocessingDrawing" xmlns:wp="http://schemas.openxmlformats.org/drawingml/2006/wordprocessingDrawing" xmlns:w10="urn:schemas-microsoft-com:office:word" xmlns:w="http://schemas.openxmlformats.org/wordprocessingml/2006/main" xmlns:w14="http://schemas.microsoft.com/office/word/2010/wordml" xmlns:w15="http://schemas.microsoft.com/office/word/2012/wordml" xmlns:w16se="http://schemas.microsoft.com/office/word/2015/wordml/symex" xmlns:wpg="http://schemas.microsoft.com/office/word/2010/wordprocessingGroup" xmlns:wpi="http://schemas.microsoft.com/office/word/2010/wordprocessingInk" xmlns:wne="http://schemas.microsoft.com/office/word/2006/wordml" xmlns:wps="http://schemas.microsoft.com/office/word/2010/wordprocessingShape" mc:Ignorable="w14 w15 w16se wp14">
+  <w:p/>
 </w:ftr>
 </file>
 
+<file path=word/footnotes.xml><?xml version="1.0" encoding="utf-8"?>
+<w:footnotes xmlns:wpc="http://schemas.microsoft.com/office/word/2010/wordprocessingCanvas" xmlns:cx="http://schemas.microsoft.com/office/drawing/2014/chartex" xmlns:cx1="http://schemas.microsoft.com/office/drawing/2015/9/8/chartex" xmlns:cx2="http://schemas.microsoft.com/office/drawing/2015/10/21/chartex" xmlns:mc="http://schemas.openxmlformats.org/markup-compatibility/2006" xmlns:o="urn:schemas-microsoft-com:office:office" xmlns:r="http://schemas.openxmlformats.org/officeDocument/2006/relationships" xmlns:m="http://schemas.openxmlformats.org/officeDocument/2006/math" xmlns:v="urn:schemas-microsoft-com:vml" xmlns:wp14="http://schemas.microsoft.com/office/word/2010/wordprocessingDrawing" xmlns:wp="http://schemas.openxmlformats.org/drawingml/2006/wordprocessingDrawing" xmlns:w10="urn:schemas-microsoft-com:office:word" xmlns:w="http://schemas.openxmlformats.org/wordprocessingml/2006/main" xmlns:w14="http://schemas.microsoft.com/office/word/2010/wordml" xmlns:w15="http://schemas.microsoft.com/office/word/2012/wordml" xmlns:w16se="http://schemas.microsoft.com/office/word/2015/wordml/symex" xmlns:wpg="http://schemas.microsoft.com/office/word/2010/wordprocessingGroup" xmlns:wpi="http://schemas.microsoft.com/office/word/2010/wordprocessingInk" xmlns:wne="http://schemas.microsoft.com/office/word/2006/wordml" xmlns:wps="http://schemas.microsoft.com/office/word/2010/wordprocessingShape" mc:Ignorable="w14 w15 w16se wp14">
+  <w:footnote w:type="separator" w:id="-1">
+    <w:p>
+      <w:r>
+        <w:separator/>
+      </w:r>
+    </w:p>
+  </w:footnote>
+  <w:footnote w:type="continuationSeparator" w:id="0">
+    <w:p>
+      <w:r>
+        <w:continuationSeparator/>
+      </w:r>
+    </w:p>
+  </w:footnote>
+</w:footnotes>
+</file>
+
 <file path=word/header1.xml><?xml version="1.0" encoding="utf-8"?>
-<w:hdr xmlns:r="http://schemas.openxmlformats.org/officeDocument/2006/relationships" xmlns:wp="http://schemas.openxmlformats.org/drawingml/2006/wordprocessingDrawing" xmlns:w="http://schemas.openxmlformats.org/wordprocessingml/2006/main" xmlns:w10="urn:schemas-microsoft-com:office:word" xmlns:w14="http://schemas.microsoft.com/office/word/2010/wordml" xmlns:wps="http://schemas.microsoft.com/office/word/2010/wordprocessingShape" xmlns:wpg="http://schemas.microsoft.com/office/word/2010/wordprocessingGroup" xmlns:mc="http://schemas.openxmlformats.org/markup-compatibility/2006" xmlns:v="urn:schemas-microsoft-com:vml" xmlns:o="urn:schemas-microsoft-com:office:office" xmlns:m="http://schemas.openxmlformats.org/officeDocument/2006/math" mc:Ignorable="w14">
-  <w:p>
-    <w:r/>
-  </w:p>
+<w:hdr xmlns:wpc="http://schemas.microsoft.com/office/word/2010/wordprocessingCanvas" xmlns:cx="http://schemas.microsoft.com/office/drawing/2014/chartex" xmlns:cx1="http://schemas.microsoft.com/office/drawing/2015/9/8/chartex" xmlns:cx2="http://schemas.microsoft.com/office/drawing/2015/10/21/chartex" xmlns:mc="http://schemas.openxmlformats.org/markup-compatibility/2006" xmlns:o="urn:schemas-microsoft-com:office:office" xmlns:r="http://schemas.openxmlformats.org/officeDocument/2006/relationships" xmlns:m="http://schemas.openxmlformats.org/officeDocument/2006/math" xmlns:v="urn:schemas-microsoft-com:vml" xmlns:wp14="http://schemas.microsoft.com/office/word/2010/wordprocessingDrawing" xmlns:wp="http://schemas.openxmlformats.org/drawingml/2006/wordprocessingDrawing" xmlns:w10="urn:schemas-microsoft-com:office:word" xmlns:w="http://schemas.openxmlformats.org/wordprocessingml/2006/main" xmlns:w14="http://schemas.microsoft.com/office/word/2010/wordml" xmlns:w15="http://schemas.microsoft.com/office/word/2012/wordml" xmlns:w16se="http://schemas.microsoft.com/office/word/2015/wordml/symex" xmlns:wpg="http://schemas.microsoft.com/office/word/2010/wordprocessingGroup" xmlns:wpi="http://schemas.microsoft.com/office/word/2010/wordprocessingInk" xmlns:wne="http://schemas.microsoft.com/office/word/2006/wordml" xmlns:wps="http://schemas.microsoft.com/office/word/2010/wordprocessingShape" mc:Ignorable="w14 w15 w16se wp14">
+  <w:p/>
 </w:hdr>
 </file>
 
 <file path=word/styles.xml><?xml version="1.0" encoding="utf-8"?>
-<w:styles xmlns:w="http://schemas.openxmlformats.org/wordprocessingml/2006/main" xmlns:mc="http://schemas.openxmlformats.org/markup-compatibility/2006" xmlns:w14="http://schemas.microsoft.com/office/word/2010/wordml" mc:Ignorable="w14">
+<w:styles xmlns:mc="http://schemas.openxmlformats.org/markup-compatibility/2006" xmlns:r="http://schemas.openxmlformats.org/officeDocument/2006/relationships" xmlns:w="http://schemas.openxmlformats.org/wordprocessingml/2006/main" xmlns:w14="http://schemas.microsoft.com/office/word/2010/wordml" xmlns:w15="http://schemas.microsoft.com/office/word/2012/wordml" xmlns:w16se="http://schemas.microsoft.com/office/word/2015/wordml/symex" mc:Ignorable="w14 w15 w16se">
   <w:docDefaults>
     <w:rPrDefault>
       <w:rPr>
-        <w:rFonts w:ascii="Times New Roman" w:cs="Times New Roman" w:hAnsi="Times New Roman" w:eastAsia="Arial Unicode MS"/>
-        <w:b w:val="0"/>
-        <w:bCs w:val="0"/>
-        <w:i w:val="0"/>
-        <w:iCs w:val="0"/>
-        <w:caps w:val="0"/>
-        <w:smallCaps w:val="0"/>
-        <w:strike w:val="0"/>
-        <w:dstrike w:val="0"/>
-        <w:outline w:val="0"/>
-        <w:emboss w:val="0"/>
-        <w:imprint w:val="0"/>
-        <w:vanish w:val="0"/>
-        <w:color w:val="auto"/>
-        <w:spacing w:val="0"/>
-        <w:w w:val="100"/>
-        <w:kern w:val="0"/>
-        <w:position w:val="0"/>
-        <w:sz w:val="20"/>
-        <w:szCs w:val="20"/>
-        <w:u w:val="none" w:color="auto"/>
+        <w:rFonts w:ascii="Times New Roman" w:eastAsia="Arial Unicode MS" w:hAnsi="Times New Roman" w:cs="Times New Roman"/>
         <w:bdr w:val="nil"/>
-        <w:vertAlign w:val="baseline"/>
-        <w:lang/>
+        <w:lang w:val="de-DE" w:eastAsia="de-DE" w:bidi="ar-SA"/>
       </w:rPr>
     </w:rPrDefault>
     <w:pPrDefault>
       <w:pPr>
-        <w:keepNext w:val="0"/>
-        <w:keepLines w:val="0"/>
-        <w:pageBreakBefore w:val="0"/>
-        <w:framePr w:anchorLock="0" w:w="0" w:h="0" w:vSpace="0" w:hSpace="0" w:xAlign="left" w:y="0" w:hRule="exact" w:vAnchor="margin"/>
-        <w:widowControl w:val="1"/>
-        <w:numPr>
-          <w:ilvl w:val="0"/>
-          <w:numId w:val="0"/>
-        </w:numPr>
-        <w:suppressLineNumbers w:val="0"/>
         <w:pBdr>
           <w:top w:val="nil"/>
           <w:left w:val="nil"/>
@@ -515,28 +191,417 @@
           <w:between w:val="nil"/>
           <w:bar w:val="nil"/>
         </w:pBdr>
-        <w:shd w:val="clear" w:color="auto" w:fill="auto"/>
-        <w:suppressAutoHyphens w:val="0"/>
-        <w:spacing w:before="0" w:beforeAutospacing="0" w:after="0" w:afterAutospacing="0" w:line="240" w:lineRule="auto"/>
-        <w:ind w:left="0" w:right="0" w:firstLine="0"/>
-        <w:jc w:val="left"/>
-        <w:outlineLvl w:val="9"/>
       </w:pPr>
     </w:pPrDefault>
   </w:docDefaults>
-  <w:style w:type="paragraph" w:default="1" w:styleId="Normal">
+  <w:latentStyles w:defLockedState="0" w:defUIPriority="99" w:defSemiHidden="0" w:defUnhideWhenUsed="0" w:defQFormat="0" w:count="372">
+    <w:lsdException w:name="Normal" w:uiPriority="0" w:qFormat="1"/>
+    <w:lsdException w:name="heading 1" w:uiPriority="9" w:qFormat="1"/>
+    <w:lsdException w:name="heading 2" w:semiHidden="1" w:uiPriority="9" w:unhideWhenUsed="1" w:qFormat="1"/>
+    <w:lsdException w:name="heading 3" w:semiHidden="1" w:uiPriority="9" w:unhideWhenUsed="1" w:qFormat="1"/>
+    <w:lsdException w:name="heading 4" w:semiHidden="1" w:uiPriority="9" w:unhideWhenUsed="1" w:qFormat="1"/>
+    <w:lsdException w:name="heading 5" w:semiHidden="1" w:uiPriority="9" w:unhideWhenUsed="1" w:qFormat="1"/>
+    <w:lsdException w:name="heading 6" w:semiHidden="1" w:uiPriority="9" w:unhideWhenUsed="1" w:qFormat="1"/>
+    <w:lsdException w:name="heading 7" w:semiHidden="1" w:uiPriority="9" w:unhideWhenUsed="1" w:qFormat="1"/>
+    <w:lsdException w:name="heading 8" w:semiHidden="1" w:uiPriority="9" w:unhideWhenUsed="1" w:qFormat="1"/>
+    <w:lsdException w:name="heading 9" w:semiHidden="1" w:uiPriority="9" w:unhideWhenUsed="1" w:qFormat="1"/>
+    <w:lsdException w:name="index 1" w:semiHidden="1" w:unhideWhenUsed="1"/>
+    <w:lsdException w:name="index 2" w:semiHidden="1" w:unhideWhenUsed="1"/>
+    <w:lsdException w:name="index 3" w:semiHidden="1" w:unhideWhenUsed="1"/>
+    <w:lsdException w:name="index 4" w:semiHidden="1" w:unhideWhenUsed="1"/>
+    <w:lsdException w:name="index 5" w:semiHidden="1" w:unhideWhenUsed="1"/>
+    <w:lsdException w:name="index 6" w:semiHidden="1" w:unhideWhenUsed="1"/>
+    <w:lsdException w:name="index 7" w:semiHidden="1" w:unhideWhenUsed="1"/>
+    <w:lsdException w:name="index 8" w:semiHidden="1" w:unhideWhenUsed="1"/>
+    <w:lsdException w:name="index 9" w:semiHidden="1" w:unhideWhenUsed="1"/>
+    <w:lsdException w:name="toc 1" w:semiHidden="1" w:uiPriority="39" w:unhideWhenUsed="1"/>
+    <w:lsdException w:name="toc 2" w:semiHidden="1" w:uiPriority="39" w:unhideWhenUsed="1"/>
+    <w:lsdException w:name="toc 3" w:semiHidden="1" w:uiPriority="39" w:unhideWhenUsed="1"/>
+    <w:lsdException w:name="toc 4" w:semiHidden="1" w:uiPriority="39" w:unhideWhenUsed="1"/>
+    <w:lsdException w:name="toc 5" w:semiHidden="1" w:uiPriority="39" w:unhideWhenUsed="1"/>
+    <w:lsdException w:name="toc 6" w:semiHidden="1" w:uiPriority="39" w:unhideWhenUsed="1"/>
+    <w:lsdException w:name="toc 7" w:semiHidden="1" w:uiPriority="39" w:unhideWhenUsed="1"/>
+    <w:lsdException w:name="toc 8" w:semiHidden="1" w:uiPriority="39" w:unhideWhenUsed="1"/>
+    <w:lsdException w:name="toc 9" w:semiHidden="1" w:uiPriority="39" w:unhideWhenUsed="1"/>
+    <w:lsdException w:name="Normal Indent" w:semiHidden="1" w:unhideWhenUsed="1"/>
+    <w:lsdException w:name="footnote text" w:semiHidden="1" w:unhideWhenUsed="1"/>
+    <w:lsdException w:name="annotation text" w:semiHidden="1" w:unhideWhenUsed="1"/>
+    <w:lsdException w:name="header" w:semiHidden="1" w:unhideWhenUsed="1"/>
+    <w:lsdException w:name="footer" w:semiHidden="1" w:unhideWhenUsed="1"/>
+    <w:lsdException w:name="index heading" w:semiHidden="1" w:unhideWhenUsed="1"/>
+    <w:lsdException w:name="caption" w:semiHidden="1" w:uiPriority="35" w:unhideWhenUsed="1" w:qFormat="1"/>
+    <w:lsdException w:name="table of figures" w:semiHidden="1" w:unhideWhenUsed="1"/>
+    <w:lsdException w:name="envelope address" w:semiHidden="1" w:unhideWhenUsed="1"/>
+    <w:lsdException w:name="envelope return" w:semiHidden="1" w:unhideWhenUsed="1"/>
+    <w:lsdException w:name="footnote reference" w:semiHidden="1" w:unhideWhenUsed="1"/>
+    <w:lsdException w:name="annotation reference" w:semiHidden="1" w:unhideWhenUsed="1"/>
+    <w:lsdException w:name="line number" w:semiHidden="1" w:unhideWhenUsed="1"/>
+    <w:lsdException w:name="page number" w:semiHidden="1" w:unhideWhenUsed="1"/>
+    <w:lsdException w:name="endnote reference" w:semiHidden="1" w:unhideWhenUsed="1"/>
+    <w:lsdException w:name="endnote text" w:semiHidden="1" w:unhideWhenUsed="1"/>
+    <w:lsdException w:name="table of authorities" w:semiHidden="1" w:unhideWhenUsed="1"/>
+    <w:lsdException w:name="macro" w:semiHidden="1" w:unhideWhenUsed="1"/>
+    <w:lsdException w:name="toa heading" w:semiHidden="1" w:unhideWhenUsed="1"/>
+    <w:lsdException w:name="List" w:semiHidden="1" w:unhideWhenUsed="1"/>
+    <w:lsdException w:name="List Bullet" w:semiHidden="1" w:unhideWhenUsed="1"/>
+    <w:lsdException w:name="List Number" w:semiHidden="1" w:unhideWhenUsed="1"/>
+    <w:lsdException w:name="List 2" w:semiHidden="1" w:unhideWhenUsed="1"/>
+    <w:lsdException w:name="List 3" w:semiHidden="1" w:unhideWhenUsed="1"/>
+    <w:lsdException w:name="List 4" w:semiHidden="1" w:unhideWhenUsed="1"/>
+    <w:lsdException w:name="List 5" w:semiHidden="1" w:unhideWhenUsed="1"/>
+    <w:lsdException w:name="List Bullet 2" w:semiHidden="1" w:unhideWhenUsed="1"/>
+    <w:lsdException w:name="List Bullet 3" w:semiHidden="1" w:unhideWhenUsed="1"/>
+    <w:lsdException w:name="List Bullet 4" w:semiHidden="1" w:unhideWhenUsed="1"/>
+    <w:lsdException w:name="List Bullet 5" w:semiHidden="1" w:unhideWhenUsed="1"/>
+    <w:lsdException w:name="List Number 2" w:semiHidden="1" w:unhideWhenUsed="1"/>
+    <w:lsdException w:name="List Number 3" w:semiHidden="1" w:unhideWhenUsed="1"/>
+    <w:lsdException w:name="List Number 4" w:semiHidden="1" w:unhideWhenUsed="1"/>
+    <w:lsdException w:name="List Number 5" w:semiHidden="1" w:unhideWhenUsed="1"/>
+    <w:lsdException w:name="Title" w:uiPriority="10" w:qFormat="1"/>
+    <w:lsdException w:name="Closing" w:semiHidden="1" w:unhideWhenUsed="1"/>
+    <w:lsdException w:name="Signature" w:semiHidden="1" w:unhideWhenUsed="1"/>
+    <w:lsdException w:name="Default Paragraph Font" w:semiHidden="1" w:uiPriority="1" w:unhideWhenUsed="1"/>
+    <w:lsdException w:name="Body Text" w:semiHidden="1" w:unhideWhenUsed="1"/>
+    <w:lsdException w:name="Body Text Indent" w:semiHidden="1" w:unhideWhenUsed="1"/>
+    <w:lsdException w:name="List Continue" w:semiHidden="1" w:unhideWhenUsed="1"/>
+    <w:lsdException w:name="List Continue 2" w:semiHidden="1" w:unhideWhenUsed="1"/>
+    <w:lsdException w:name="List Continue 3" w:semiHidden="1" w:unhideWhenUsed="1"/>
+    <w:lsdException w:name="List Continue 4" w:semiHidden="1" w:unhideWhenUsed="1"/>
+    <w:lsdException w:name="List Continue 5" w:semiHidden="1" w:unhideWhenUsed="1"/>
+    <w:lsdException w:name="Message Header" w:semiHidden="1" w:unhideWhenUsed="1"/>
+    <w:lsdException w:name="Subtitle" w:uiPriority="11" w:qFormat="1"/>
+    <w:lsdException w:name="Salutation" w:semiHidden="1" w:unhideWhenUsed="1"/>
+    <w:lsdException w:name="Date" w:semiHidden="1" w:unhideWhenUsed="1"/>
+    <w:lsdException w:name="Body Text First Indent" w:semiHidden="1" w:unhideWhenUsed="1"/>
+    <w:lsdException w:name="Body Text First Indent 2" w:semiHidden="1" w:unhideWhenUsed="1"/>
+    <w:lsdException w:name="Note Heading" w:semiHidden="1" w:unhideWhenUsed="1"/>
+    <w:lsdException w:name="Body Text 2" w:semiHidden="1" w:unhideWhenUsed="1"/>
+    <w:lsdException w:name="Body Text 3" w:semiHidden="1" w:unhideWhenUsed="1"/>
+    <w:lsdException w:name="Body Text Indent 2" w:semiHidden="1" w:unhideWhenUsed="1"/>
+    <w:lsdException w:name="Body Text Indent 3" w:semiHidden="1" w:unhideWhenUsed="1"/>
+    <w:lsdException w:name="Block Text" w:semiHidden="1" w:unhideWhenUsed="1"/>
+    <w:lsdException w:name="Hyperlink" w:semiHidden="1" w:unhideWhenUsed="1"/>
+    <w:lsdException w:name="FollowedHyperlink" w:semiHidden="1" w:unhideWhenUsed="1"/>
+    <w:lsdException w:name="Strong" w:uiPriority="22" w:qFormat="1"/>
+    <w:lsdException w:name="Emphasis" w:uiPriority="20" w:qFormat="1"/>
+    <w:lsdException w:name="Document Map" w:semiHidden="1" w:unhideWhenUsed="1"/>
+    <w:lsdException w:name="Plain Text" w:semiHidden="1" w:unhideWhenUsed="1"/>
+    <w:lsdException w:name="E-mail Signature" w:semiHidden="1" w:unhideWhenUsed="1"/>
+    <w:lsdException w:name="HTML Top of Form" w:semiHidden="1" w:unhideWhenUsed="1"/>
+    <w:lsdException w:name="HTML Bottom of Form" w:semiHidden="1" w:unhideWhenUsed="1"/>
+    <w:lsdException w:name="Normal (Web)" w:semiHidden="1" w:unhideWhenUsed="1"/>
+    <w:lsdException w:name="HTML Acronym" w:semiHidden="1" w:unhideWhenUsed="1"/>
+    <w:lsdException w:name="HTML Address" w:semiHidden="1" w:unhideWhenUsed="1"/>
+    <w:lsdException w:name="HTML Cite" w:semiHidden="1" w:unhideWhenUsed="1"/>
+    <w:lsdException w:name="HTML Code" w:semiHidden="1" w:unhideWhenUsed="1"/>
+    <w:lsdException w:name="HTML Definition" w:semiHidden="1" w:unhideWhenUsed="1"/>
+    <w:lsdException w:name="HTML Keyboard" w:semiHidden="1" w:unhideWhenUsed="1"/>
+    <w:lsdException w:name="HTML Preformatted" w:semiHidden="1" w:unhideWhenUsed="1"/>
+    <w:lsdException w:name="HTML Sample" w:semiHidden="1" w:unhideWhenUsed="1"/>
+    <w:lsdException w:name="HTML Typewriter" w:semiHidden="1" w:unhideWhenUsed="1"/>
+    <w:lsdException w:name="HTML Variable" w:semiHidden="1" w:unhideWhenUsed="1"/>
+    <w:lsdException w:name="Normal Table" w:semiHidden="1" w:unhideWhenUsed="1"/>
+    <w:lsdException w:name="annotation subject" w:semiHidden="1" w:unhideWhenUsed="1"/>
+    <w:lsdException w:name="No List" w:semiHidden="1" w:unhideWhenUsed="1"/>
+    <w:lsdException w:name="Outline List 1" w:semiHidden="1" w:unhideWhenUsed="1"/>
+    <w:lsdException w:name="Outline List 2" w:semiHidden="1" w:unhideWhenUsed="1"/>
+    <w:lsdException w:name="Outline List 3" w:semiHidden="1" w:unhideWhenUsed="1"/>
+    <w:lsdException w:name="Table Simple 1" w:semiHidden="1" w:unhideWhenUsed="1"/>
+    <w:lsdException w:name="Table Simple 2" w:semiHidden="1" w:unhideWhenUsed="1"/>
+    <w:lsdException w:name="Table Simple 3" w:semiHidden="1" w:unhideWhenUsed="1"/>
+    <w:lsdException w:name="Table Classic 1" w:semiHidden="1" w:unhideWhenUsed="1"/>
+    <w:lsdException w:name="Table Classic 2" w:semiHidden="1" w:unhideWhenUsed="1"/>
+    <w:lsdException w:name="Table Classic 3" w:semiHidden="1" w:unhideWhenUsed="1"/>
+    <w:lsdException w:name="Table Classic 4" w:semiHidden="1" w:unhideWhenUsed="1"/>
+    <w:lsdException w:name="Table Colorful 1" w:semiHidden="1" w:unhideWhenUsed="1"/>
+    <w:lsdException w:name="Table Colorful 2" w:semiHidden="1" w:unhideWhenUsed="1"/>
+    <w:lsdException w:name="Table Colorful 3" w:semiHidden="1" w:unhideWhenUsed="1"/>
+    <w:lsdException w:name="Table Columns 1" w:semiHidden="1" w:unhideWhenUsed="1"/>
+    <w:lsdException w:name="Table Columns 2" w:semiHidden="1" w:unhideWhenUsed="1"/>
+    <w:lsdException w:name="Table Columns 3" w:semiHidden="1" w:unhideWhenUsed="1"/>
+    <w:lsdException w:name="Table Columns 4" w:semiHidden="1" w:unhideWhenUsed="1"/>
+    <w:lsdException w:name="Table Columns 5" w:semiHidden="1" w:unhideWhenUsed="1"/>
+    <w:lsdException w:name="Table Grid 1" w:semiHidden="1" w:unhideWhenUsed="1"/>
+    <w:lsdException w:name="Table Grid 2" w:semiHidden="1" w:unhideWhenUsed="1"/>
+    <w:lsdException w:name="Table Grid 3" w:semiHidden="1" w:unhideWhenUsed="1"/>
+    <w:lsdException w:name="Table Grid 4" w:semiHidden="1" w:unhideWhenUsed="1"/>
+    <w:lsdException w:name="Table Grid 5" w:semiHidden="1" w:unhideWhenUsed="1"/>
+    <w:lsdException w:name="Table Grid 6" w:semiHidden="1" w:unhideWhenUsed="1"/>
+    <w:lsdException w:name="Table Grid 7" w:semiHidden="1" w:unhideWhenUsed="1"/>
+    <w:lsdException w:name="Table Grid 8" w:semiHidden="1" w:unhideWhenUsed="1"/>
+    <w:lsdException w:name="Table List 1" w:semiHidden="1" w:unhideWhenUsed="1"/>
+    <w:lsdException w:name="Table List 2" w:semiHidden="1" w:unhideWhenUsed="1"/>
+    <w:lsdException w:name="Table List 3" w:semiHidden="1" w:unhideWhenUsed="1"/>
+    <w:lsdException w:name="Table List 4" w:semiHidden="1" w:unhideWhenUsed="1"/>
+    <w:lsdException w:name="Table List 5" w:semiHidden="1" w:unhideWhenUsed="1"/>
+    <w:lsdException w:name="Table List 6" w:semiHidden="1" w:unhideWhenUsed="1"/>
+    <w:lsdException w:name="Table List 7" w:semiHidden="1" w:unhideWhenUsed="1"/>
+    <w:lsdException w:name="Table List 8" w:semiHidden="1" w:unhideWhenUsed="1"/>
+    <w:lsdException w:name="Table 3D effects 1" w:semiHidden="1" w:unhideWhenUsed="1"/>
+    <w:lsdException w:name="Table 3D effects 2" w:semiHidden="1" w:unhideWhenUsed="1"/>
+    <w:lsdException w:name="Table 3D effects 3" w:semiHidden="1" w:unhideWhenUsed="1"/>
+    <w:lsdException w:name="Table Contemporary" w:semiHidden="1" w:unhideWhenUsed="1"/>
+    <w:lsdException w:name="Table Elegant" w:semiHidden="1" w:unhideWhenUsed="1"/>
+    <w:lsdException w:name="Table Professional" w:semiHidden="1" w:unhideWhenUsed="1"/>
+    <w:lsdException w:name="Table Subtle 1" w:semiHidden="1" w:unhideWhenUsed="1"/>
+    <w:lsdException w:name="Table Subtle 2" w:semiHidden="1" w:unhideWhenUsed="1"/>
+    <w:lsdException w:name="Table Web 1" w:semiHidden="1" w:unhideWhenUsed="1"/>
+    <w:lsdException w:name="Table Web 2" w:semiHidden="1" w:unhideWhenUsed="1"/>
+    <w:lsdException w:name="Table Web 3" w:semiHidden="1" w:unhideWhenUsed="1"/>
+    <w:lsdException w:name="Balloon Text" w:semiHidden="1" w:unhideWhenUsed="1"/>
+    <w:lsdException w:name="Table Grid" w:uiPriority="39"/>
+    <w:lsdException w:name="Table Theme" w:semiHidden="1" w:unhideWhenUsed="1"/>
+    <w:lsdException w:name="Placeholder Text" w:semiHidden="1"/>
+    <w:lsdException w:name="No Spacing" w:uiPriority="1" w:qFormat="1"/>
+    <w:lsdException w:name="Light Shading" w:uiPriority="60"/>
+    <w:lsdException w:name="Light List" w:uiPriority="61"/>
+    <w:lsdException w:name="Light Grid" w:uiPriority="62"/>
+    <w:lsdException w:name="Medium Shading 1" w:uiPriority="63"/>
+    <w:lsdException w:name="Medium Shading 2" w:uiPriority="64"/>
+    <w:lsdException w:name="Medium List 1" w:uiPriority="65"/>
+    <w:lsdException w:name="Medium List 2" w:uiPriority="66"/>
+    <w:lsdException w:name="Medium Grid 1" w:uiPriority="67"/>
+    <w:lsdException w:name="Medium Grid 2" w:uiPriority="68"/>
+    <w:lsdException w:name="Medium Grid 3" w:uiPriority="69"/>
+    <w:lsdException w:name="Dark List" w:uiPriority="70"/>
+    <w:lsdException w:name="Colorful Shading" w:uiPriority="71"/>
+    <w:lsdException w:name="Colorful List" w:uiPriority="72"/>
+    <w:lsdException w:name="Colorful Grid" w:uiPriority="73"/>
+    <w:lsdException w:name="Light Shading Accent 1" w:uiPriority="60"/>
+    <w:lsdException w:name="Light List Accent 1" w:uiPriority="61"/>
+    <w:lsdException w:name="Light Grid Accent 1" w:uiPriority="62"/>
+    <w:lsdException w:name="Medium Shading 1 Accent 1" w:uiPriority="63"/>
+    <w:lsdException w:name="Medium Shading 2 Accent 1" w:uiPriority="64"/>
+    <w:lsdException w:name="Medium List 1 Accent 1" w:uiPriority="65"/>
+    <w:lsdException w:name="Revision" w:semiHidden="1"/>
+    <w:lsdException w:name="List Paragraph" w:uiPriority="34" w:qFormat="1"/>
+    <w:lsdException w:name="Quote" w:uiPriority="29" w:qFormat="1"/>
+    <w:lsdException w:name="Intense Quote" w:uiPriority="30" w:qFormat="1"/>
+    <w:lsdException w:name="Medium List 2 Accent 1" w:uiPriority="66"/>
+    <w:lsdException w:name="Medium Grid 1 Accent 1" w:uiPriority="67"/>
+    <w:lsdException w:name="Medium Grid 2 Accent 1" w:uiPriority="68"/>
+    <w:lsdException w:name="Medium Grid 3 Accent 1" w:uiPriority="69"/>
+    <w:lsdException w:name="Dark List Accent 1" w:uiPriority="70"/>
+    <w:lsdException w:name="Colorful Shading Accent 1" w:uiPriority="71"/>
+    <w:lsdException w:name="Colorful List Accent 1" w:uiPriority="72"/>
+    <w:lsdException w:name="Colorful Grid Accent 1" w:uiPriority="73"/>
+    <w:lsdException w:name="Light Shading Accent 2" w:uiPriority="60"/>
+    <w:lsdException w:name="Light List Accent 2" w:uiPriority="61"/>
+    <w:lsdException w:name="Light Grid Accent 2" w:uiPriority="62"/>
+    <w:lsdException w:name="Medium Shading 1 Accent 2" w:uiPriority="63"/>
+    <w:lsdException w:name="Medium Shading 2 Accent 2" w:uiPriority="64"/>
+    <w:lsdException w:name="Medium List 1 Accent 2" w:uiPriority="65"/>
+    <w:lsdException w:name="Medium List 2 Accent 2" w:uiPriority="66"/>
+    <w:lsdException w:name="Medium Grid 1 Accent 2" w:uiPriority="67"/>
+    <w:lsdException w:name="Medium Grid 2 Accent 2" w:uiPriority="68"/>
+    <w:lsdException w:name="Medium Grid 3 Accent 2" w:uiPriority="69"/>
+    <w:lsdException w:name="Dark List Accent 2" w:uiPriority="70"/>
+    <w:lsdException w:name="Colorful Shading Accent 2" w:uiPriority="71"/>
+    <w:lsdException w:name="Colorful List Accent 2" w:uiPriority="72"/>
+    <w:lsdException w:name="Colorful Grid Accent 2" w:uiPriority="73"/>
+    <w:lsdException w:name="Light Shading Accent 3" w:uiPriority="60"/>
+    <w:lsdException w:name="Light List Accent 3" w:uiPriority="61"/>
+    <w:lsdException w:name="Light Grid Accent 3" w:uiPriority="62"/>
+    <w:lsdException w:name="Medium Shading 1 Accent 3" w:uiPriority="63"/>
+    <w:lsdException w:name="Medium Shading 2 Accent 3" w:uiPriority="64"/>
+    <w:lsdException w:name="Medium List 1 Accent 3" w:uiPriority="65"/>
+    <w:lsdException w:name="Medium List 2 Accent 3" w:uiPriority="66"/>
+    <w:lsdException w:name="Medium Grid 1 Accent 3" w:uiPriority="67"/>
+    <w:lsdException w:name="Medium Grid 2 Accent 3" w:uiPriority="68"/>
+    <w:lsdException w:name="Medium Grid 3 Accent 3" w:uiPriority="69"/>
+    <w:lsdException w:name="Dark List Accent 3" w:uiPriority="70"/>
+    <w:lsdException w:name="Colorful Shading Accent 3" w:uiPriority="71"/>
+    <w:lsdException w:name="Colorful List Accent 3" w:uiPriority="72"/>
+    <w:lsdException w:name="Colorful Grid Accent 3" w:uiPriority="73"/>
+    <w:lsdException w:name="Light Shading Accent 4" w:uiPriority="60"/>
+    <w:lsdException w:name="Light List Accent 4" w:uiPriority="61"/>
+    <w:lsdException w:name="Light Grid Accent 4" w:uiPriority="62"/>
+    <w:lsdException w:name="Medium Shading 1 Accent 4" w:uiPriority="63"/>
+    <w:lsdException w:name="Medium Shading 2 Accent 4" w:uiPriority="64"/>
+    <w:lsdException w:name="Medium List 1 Accent 4" w:uiPriority="65"/>
+    <w:lsdException w:name="Medium List 2 Accent 4" w:uiPriority="66"/>
+    <w:lsdException w:name="Medium Grid 1 Accent 4" w:uiPriority="67"/>
+    <w:lsdException w:name="Medium Grid 2 Accent 4" w:uiPriority="68"/>
+    <w:lsdException w:name="Medium Grid 3 Accent 4" w:uiPriority="69"/>
+    <w:lsdException w:name="Dark List Accent 4" w:uiPriority="70"/>
+    <w:lsdException w:name="Colorful Shading Accent 4" w:uiPriority="71"/>
+    <w:lsdException w:name="Colorful List Accent 4" w:uiPriority="72"/>
+    <w:lsdException w:name="Colorful Grid Accent 4" w:uiPriority="73"/>
+    <w:lsdException w:name="Light Shading Accent 5" w:uiPriority="60"/>
+    <w:lsdException w:name="Light List Accent 5" w:uiPriority="61"/>
+    <w:lsdException w:name="Light Grid Accent 5" w:uiPriority="62"/>
+    <w:lsdException w:name="Medium Shading 1 Accent 5" w:uiPriority="63"/>
+    <w:lsdException w:name="Medium Shading 2 Accent 5" w:uiPriority="64"/>
+    <w:lsdException w:name="Medium List 1 Accent 5" w:uiPriority="65"/>
+    <w:lsdException w:name="Medium List 2 Accent 5" w:uiPriority="66"/>
+    <w:lsdException w:name="Medium Grid 1 Accent 5" w:uiPriority="67"/>
+    <w:lsdException w:name="Medium Grid 2 Accent 5" w:uiPriority="68"/>
+    <w:lsdException w:name="Medium Grid 3 Accent 5" w:uiPriority="69"/>
+    <w:lsdException w:name="Dark List Accent 5" w:uiPriority="70"/>
+    <w:lsdException w:name="Colorful Shading Accent 5" w:uiPriority="71"/>
+    <w:lsdException w:name="Colorful List Accent 5" w:uiPriority="72"/>
+    <w:lsdException w:name="Colorful Grid Accent 5" w:uiPriority="73"/>
+    <w:lsdException w:name="Light Shading Accent 6" w:uiPriority="60"/>
+    <w:lsdException w:name="Light List Accent 6" w:uiPriority="61"/>
+    <w:lsdException w:name="Light Grid Accent 6" w:uiPriority="62"/>
+    <w:lsdException w:name="Medium Shading 1 Accent 6" w:uiPriority="63"/>
+    <w:lsdException w:name="Medium Shading 2 Accent 6" w:uiPriority="64"/>
+    <w:lsdException w:name="Medium List 1 Accent 6" w:uiPriority="65"/>
+    <w:lsdException w:name="Medium List 2 Accent 6" w:uiPriority="66"/>
+    <w:lsdException w:name="Medium Grid 1 Accent 6" w:uiPriority="67"/>
+    <w:lsdException w:name="Medium Grid 2 Accent 6" w:uiPriority="68"/>
+    <w:lsdException w:name="Medium Grid 3 Accent 6" w:uiPriority="69"/>
+    <w:lsdException w:name="Dark List Accent 6" w:uiPriority="70"/>
+    <w:lsdException w:name="Colorful Shading Accent 6" w:uiPriority="71"/>
+    <w:lsdException w:name="Colorful List Accent 6" w:uiPriority="72"/>
+    <w:lsdException w:name="Colorful Grid Accent 6" w:uiPriority="73"/>
+    <w:lsdException w:name="Subtle Emphasis" w:uiPriority="19" w:qFormat="1"/>
+    <w:lsdException w:name="Intense Emphasis" w:uiPriority="21" w:qFormat="1"/>
+    <w:lsdException w:name="Subtle Reference" w:uiPriority="31" w:qFormat="1"/>
+    <w:lsdException w:name="Intense Reference" w:uiPriority="32" w:qFormat="1"/>
+    <w:lsdException w:name="Book Title" w:uiPriority="33" w:qFormat="1"/>
+    <w:lsdException w:name="Bibliography" w:semiHidden="1" w:uiPriority="37" w:unhideWhenUsed="1"/>
+    <w:lsdException w:name="TOC Heading" w:semiHidden="1" w:uiPriority="39" w:unhideWhenUsed="1" w:qFormat="1"/>
+    <w:lsdException w:name="Plain Table 1" w:uiPriority="41"/>
+    <w:lsdException w:name="Plain Table 2" w:uiPriority="42"/>
+    <w:lsdException w:name="Plain Table 3" w:uiPriority="43"/>
+    <w:lsdException w:name="Plain Table 4" w:uiPriority="44"/>
+    <w:lsdException w:name="Plain Table 5" w:uiPriority="45"/>
+    <w:lsdException w:name="Grid Table Light" w:uiPriority="40"/>
+    <w:lsdException w:name="Grid Table 1 Light" w:uiPriority="46"/>
+    <w:lsdException w:name="Grid Table 2" w:uiPriority="47"/>
+    <w:lsdException w:name="Grid Table 3" w:uiPriority="48"/>
+    <w:lsdException w:name="Grid Table 4" w:uiPriority="49"/>
+    <w:lsdException w:name="Grid Table 5 Dark" w:uiPriority="50"/>
+    <w:lsdException w:name="Grid Table 6 Colorful" w:uiPriority="51"/>
+    <w:lsdException w:name="Grid Table 7 Colorful" w:uiPriority="52"/>
+    <w:lsdException w:name="Grid Table 1 Light Accent 1" w:uiPriority="46"/>
+    <w:lsdException w:name="Grid Table 2 Accent 1" w:uiPriority="47"/>
+    <w:lsdException w:name="Grid Table 3 Accent 1" w:uiPriority="48"/>
+    <w:lsdException w:name="Grid Table 4 Accent 1" w:uiPriority="49"/>
+    <w:lsdException w:name="Grid Table 5 Dark Accent 1" w:uiPriority="50"/>
+    <w:lsdException w:name="Grid Table 6 Colorful Accent 1" w:uiPriority="51"/>
+    <w:lsdException w:name="Grid Table 7 Colorful Accent 1" w:uiPriority="52"/>
+    <w:lsdException w:name="Grid Table 1 Light Accent 2" w:uiPriority="46"/>
+    <w:lsdException w:name="Grid Table 2 Accent 2" w:uiPriority="47"/>
+    <w:lsdException w:name="Grid Table 3 Accent 2" w:uiPriority="48"/>
+    <w:lsdException w:name="Grid Table 4 Accent 2" w:uiPriority="49"/>
+    <w:lsdException w:name="Grid Table 5 Dark Accent 2" w:uiPriority="50"/>
+    <w:lsdException w:name="Grid Table 6 Colorful Accent 2" w:uiPriority="51"/>
+    <w:lsdException w:name="Grid Table 7 Colorful Accent 2" w:uiPriority="52"/>
+    <w:lsdException w:name="Grid Table 1 Light Accent 3" w:uiPriority="46"/>
+    <w:lsdException w:name="Grid Table 2 Accent 3" w:uiPriority="47"/>
+    <w:lsdException w:name="Grid Table 3 Accent 3" w:uiPriority="48"/>
+    <w:lsdException w:name="Grid Table 4 Accent 3" w:uiPriority="49"/>
+    <w:lsdException w:name="Grid Table 5 Dark Accent 3" w:uiPriority="50"/>
+    <w:lsdException w:name="Grid Table 6 Colorful Accent 3" w:uiPriority="51"/>
+    <w:lsdException w:name="Grid Table 7 Colorful Accent 3" w:uiPriority="52"/>
+    <w:lsdException w:name="Grid Table 1 Light Accent 4" w:uiPriority="46"/>
+    <w:lsdException w:name="Grid Table 2 Accent 4" w:uiPriority="47"/>
+    <w:lsdException w:name="Grid Table 3 Accent 4" w:uiPriority="48"/>
+    <w:lsdException w:name="Grid Table 4 Accent 4" w:uiPriority="49"/>
+    <w:lsdException w:name="Grid Table 5 Dark Accent 4" w:uiPriority="50"/>
+    <w:lsdException w:name="Grid Table 6 Colorful Accent 4" w:uiPriority="51"/>
+    <w:lsdException w:name="Grid Table 7 Colorful Accent 4" w:uiPriority="52"/>
+    <w:lsdException w:name="Grid Table 1 Light Accent 5" w:uiPriority="46"/>
+    <w:lsdException w:name="Grid Table 2 Accent 5" w:uiPriority="47"/>
+    <w:lsdException w:name="Grid Table 3 Accent 5" w:uiPriority="48"/>
+    <w:lsdException w:name="Grid Table 4 Accent 5" w:uiPriority="49"/>
+    <w:lsdException w:name="Grid Table 5 Dark Accent 5" w:uiPriority="50"/>
+    <w:lsdException w:name="Grid Table 6 Colorful Accent 5" w:uiPriority="51"/>
+    <w:lsdException w:name="Grid Table 7 Colorful Accent 5" w:uiPriority="52"/>
+    <w:lsdException w:name="Grid Table 1 Light Accent 6" w:uiPriority="46"/>
+    <w:lsdException w:name="Grid Table 2 Accent 6" w:uiPriority="47"/>
+    <w:lsdException w:name="Grid Table 3 Accent 6" w:uiPriority="48"/>
+    <w:lsdException w:name="Grid Table 4 Accent 6" w:uiPriority="49"/>
+    <w:lsdException w:name="Grid Table 5 Dark Accent 6" w:uiPriority="50"/>
+    <w:lsdException w:name="Grid Table 6 Colorful Accent 6" w:uiPriority="51"/>
+    <w:lsdException w:name="Grid Table 7 Colorful Accent 6" w:uiPriority="52"/>
+    <w:lsdException w:name="List Table 1 Light" w:uiPriority="46"/>
+    <w:lsdException w:name="List Table 2" w:uiPriority="47"/>
+    <w:lsdException w:name="List Table 3" w:uiPriority="48"/>
+    <w:lsdException w:name="List Table 4" w:uiPriority="49"/>
+    <w:lsdException w:name="List Table 5 Dark" w:uiPriority="50"/>
+    <w:lsdException w:name="List Table 6 Colorful" w:uiPriority="51"/>
+    <w:lsdException w:name="List Table 7 Colorful" w:uiPriority="52"/>
+    <w:lsdException w:name="List Table 1 Light Accent 1" w:uiPriority="46"/>
+    <w:lsdException w:name="List Table 2 Accent 1" w:uiPriority="47"/>
+    <w:lsdException w:name="List Table 3 Accent 1" w:uiPriority="48"/>
+    <w:lsdException w:name="List Table 4 Accent 1" w:uiPriority="49"/>
+    <w:lsdException w:name="List Table 5 Dark Accent 1" w:uiPriority="50"/>
+    <w:lsdException w:name="List Table 6 Colorful Accent 1" w:uiPriority="51"/>
+    <w:lsdException w:name="List Table 7 Colorful Accent 1" w:uiPriority="52"/>
+    <w:lsdException w:name="List Table 1 Light Accent 2" w:uiPriority="46"/>
+    <w:lsdException w:name="List Table 2 Accent 2" w:uiPriority="47"/>
+    <w:lsdException w:name="List Table 3 Accent 2" w:uiPriority="48"/>
+    <w:lsdException w:name="List Table 4 Accent 2" w:uiPriority="49"/>
+    <w:lsdException w:name="List Table 5 Dark Accent 2" w:uiPriority="50"/>
+    <w:lsdException w:name="List Table 6 Colorful Accent 2" w:uiPriority="51"/>
+    <w:lsdException w:name="List Table 7 Colorful Accent 2" w:uiPriority="52"/>
+    <w:lsdException w:name="List Table 1 Light Accent 3" w:uiPriority="46"/>
+    <w:lsdException w:name="List Table 2 Accent 3" w:uiPriority="47"/>
+    <w:lsdException w:name="List Table 3 Accent 3" w:uiPriority="48"/>
+    <w:lsdException w:name="List Table 4 Accent 3" w:uiPriority="49"/>
+    <w:lsdException w:name="List Table 5 Dark Accent 3" w:uiPriority="50"/>
+    <w:lsdException w:name="List Table 6 Colorful Accent 3" w:uiPriority="51"/>
+    <w:lsdException w:name="List Table 7 Colorful Accent 3" w:uiPriority="52"/>
+    <w:lsdException w:name="List Table 1 Light Accent 4" w:uiPriority="46"/>
+    <w:lsdException w:name="List Table 2 Accent 4" w:uiPriority="47"/>
+    <w:lsdException w:name="List Table 3 Accent 4" w:uiPriority="48"/>
+    <w:lsdException w:name="List Table 4 Accent 4" w:uiPriority="49"/>
+    <w:lsdException w:name="List Table 5 Dark Accent 4" w:uiPriority="50"/>
+    <w:lsdException w:name="List Table 6 Colorful Accent 4" w:uiPriority="51"/>
+    <w:lsdException w:name="List Table 7 Colorful Accent 4" w:uiPriority="52"/>
+    <w:lsdException w:name="List Table 1 Light Accent 5" w:uiPriority="46"/>
+    <w:lsdException w:name="List Table 2 Accent 5" w:uiPriority="47"/>
+    <w:lsdException w:name="List Table 3 Accent 5" w:uiPriority="48"/>
+    <w:lsdException w:name="List Table 4 Accent 5" w:uiPriority="49"/>
+    <w:lsdException w:name="List Table 5 Dark Accent 5" w:uiPriority="50"/>
+    <w:lsdException w:name="List Table 6 Colorful Accent 5" w:uiPriority="51"/>
+    <w:lsdException w:name="List Table 7 Colorful Accent 5" w:uiPriority="52"/>
+    <w:lsdException w:name="List Table 1 Light Accent 6" w:uiPriority="46"/>
+    <w:lsdException w:name="List Table 2 Accent 6" w:uiPriority="47"/>
+    <w:lsdException w:name="List Table 3 Accent 6" w:uiPriority="48"/>
+    <w:lsdException w:name="List Table 4 Accent 6" w:uiPriority="49"/>
+    <w:lsdException w:name="List Table 5 Dark Accent 6" w:uiPriority="50"/>
+    <w:lsdException w:name="List Table 6 Colorful Accent 6" w:uiPriority="51"/>
+    <w:lsdException w:name="List Table 7 Colorful Accent 6" w:uiPriority="52"/>
+    <w:lsdException w:name="Mention" w:semiHidden="1" w:unhideWhenUsed="1"/>
+  </w:latentStyles>
+  <w:style w:type="paragraph" w:default="1" w:styleId="Standard">
     <w:name w:val="Normal"/>
-    <w:next w:val="Normal"/>
-    <w:pPr/>
     <w:rPr>
       <w:sz w:val="24"/>
       <w:szCs w:val="24"/>
-      <w:lang w:val="en-US" w:eastAsia="en-US" w:bidi="ar-SA"/>
+      <w:lang w:val="en-US" w:eastAsia="en-US"/>
     </w:rPr>
   </w:style>
-  <w:style w:type="character" w:default="1" w:styleId="Default Paragraph Font">
+  <w:style w:type="character" w:default="1" w:styleId="Absatz-Standardschriftart">
     <w:name w:val="Default Paragraph Font"/>
-    <w:next w:val="Default Paragraph Font"/>
+    <w:uiPriority w:val="1"/>
+    <w:semiHidden/>
+    <w:unhideWhenUsed/>
+  </w:style>
+  <w:style w:type="table" w:default="1" w:styleId="NormaleTabelle">
+    <w:name w:val="Normal Table"/>
+    <w:uiPriority w:val="99"/>
+    <w:semiHidden/>
+    <w:unhideWhenUsed/>
+    <w:tblPr>
+      <w:tblInd w:w="0" w:type="dxa"/>
+      <w:tblCellMar>
+        <w:top w:w="0" w:type="dxa"/>
+        <w:left w:w="108" w:type="dxa"/>
+        <w:bottom w:w="0" w:type="dxa"/>
+        <w:right w:w="108" w:type="dxa"/>
+      </w:tblCellMar>
+    </w:tblPr>
+  </w:style>
+  <w:style w:type="numbering" w:default="1" w:styleId="KeineListe">
+    <w:name w:val="No List"/>
+    <w:uiPriority w:val="99"/>
+    <w:semiHidden/>
+    <w:unhideWhenUsed/>
   </w:style>
   <w:style w:type="character" w:styleId="Hyperlink">
     <w:name w:val="Hyperlink"/>
@@ -544,76 +609,32 @@
       <w:u w:val="single"/>
     </w:rPr>
   </w:style>
-  <w:style w:type="table" w:default="1" w:styleId="Table Normal">
+  <w:style w:type="table" w:customStyle="1" w:styleId="TableNormal">
     <w:name w:val="Table Normal"/>
-    <w:next w:val="Table Normal"/>
-    <w:pPr/>
     <w:tblPr>
       <w:tblInd w:w="0" w:type="dxa"/>
+      <w:tblCellMar>
+        <w:top w:w="0" w:type="dxa"/>
+        <w:left w:w="0" w:type="dxa"/>
+        <w:bottom w:w="0" w:type="dxa"/>
+        <w:right w:w="0" w:type="dxa"/>
+      </w:tblCellMar>
     </w:tblPr>
-    <w:trPr/>
-    <w:tcPr/>
-    <w:tblStylePr w:type="firstRow"/>
-    <w:tblStylePr w:type="lastRow"/>
-    <w:tblStylePr w:type="firstCol"/>
-    <w:tblStylePr w:type="lastCol"/>
-    <w:tblStylePr w:type="band1Vert"/>
-    <w:tblStylePr w:type="band2Vert"/>
-    <w:tblStylePr w:type="band1Horz"/>
-    <w:tblStylePr w:type="band2Horz"/>
-    <w:tblStylePr w:type="neCell"/>
-    <w:tblStylePr w:type="nwCell"/>
-    <w:tblStylePr w:type="seCell"/>
-    <w:tblStylePr w:type="swCell"/>
   </w:style>
-  <w:style w:type="numbering" w:default="1" w:styleId="No List">
-    <w:name w:val="No List"/>
-    <w:next w:val="No List"/>
-    <w:pPr/>
-  </w:style>
-  <w:style w:type="paragraph" w:styleId="Text">
+  <w:style w:type="paragraph" w:customStyle="1" w:styleId="Text">
     <w:name w:val="Text"/>
-    <w:next w:val="Text"/>
-    <w:pPr>
-      <w:keepNext w:val="0"/>
-      <w:keepLines w:val="0"/>
-      <w:pageBreakBefore w:val="0"/>
-      <w:widowControl w:val="1"/>
-      <w:shd w:val="clear" w:color="auto" w:fill="auto"/>
-      <w:suppressAutoHyphens w:val="0"/>
-      <w:bidi w:val="0"/>
-      <w:spacing w:before="0" w:after="0" w:line="240" w:lineRule="auto"/>
-      <w:ind w:left="0" w:right="0" w:firstLine="0"/>
-      <w:jc w:val="left"/>
-      <w:outlineLvl w:val="9"/>
-    </w:pPr>
     <w:rPr>
-      <w:rFonts w:ascii="Helvetica Neue" w:cs="Arial Unicode MS" w:hAnsi="Helvetica Neue" w:eastAsia="Arial Unicode MS"/>
-      <w:b w:val="0"/>
-      <w:bCs w:val="0"/>
-      <w:i w:val="0"/>
-      <w:iCs w:val="0"/>
-      <w:caps w:val="0"/>
-      <w:smallCaps w:val="0"/>
-      <w:strike w:val="0"/>
-      <w:dstrike w:val="0"/>
-      <w:outline w:val="0"/>
+      <w:rFonts w:ascii="Helvetica Neue" w:hAnsi="Helvetica Neue" w:cs="Arial Unicode MS"/>
       <w:color w:val="000000"/>
-      <w:spacing w:val="0"/>
-      <w:kern w:val="0"/>
-      <w:position w:val="0"/>
       <w:sz w:val="22"/>
       <w:szCs w:val="22"/>
-      <w:u w:val="none"/>
-      <w:vertAlign w:val="baseline"/>
-      <w:lang w:val="de-DE"/>
     </w:rPr>
   </w:style>
 </w:styles>
 </file>
 
 <file path=word/theme/theme1.xml><?xml version="1.0" encoding="utf-8"?>
-<a:theme xmlns:a="http://schemas.openxmlformats.org/drawingml/2006/main" xmlns:r="http://schemas.openxmlformats.org/officeDocument/2006/relationships" name="Blank">
+<a:theme xmlns:a="http://schemas.openxmlformats.org/drawingml/2006/main" name="Blank">
   <a:themeElements>
     <a:clrScheme name="Blank">
       <a:dk1>
@@ -812,7 +833,7 @@
         <a:effectLst/>
         <a:sp3d/>
       </a:spPr>
-      <a:bodyPr rot="0" spcFirstLastPara="1" vertOverflow="overflow" horzOverflow="overflow" vert="horz" wrap="square" lIns="101600" tIns="101600" rIns="101600" bIns="101600" numCol="1" spcCol="38100" rtlCol="0" anchor="ctr" upright="0">
+      <a:bodyPr rot="0" spcFirstLastPara="1" vertOverflow="overflow" horzOverflow="overflow" vert="horz" wrap="square" lIns="101600" tIns="101600" rIns="101600" bIns="101600" numCol="1" spcCol="38100" rtlCol="0" anchor="ctr">
         <a:spAutoFit/>
       </a:bodyPr>
       <a:lstStyle>
@@ -831,7 +852,7 @@
           <a:buFontTx/>
           <a:buNone/>
           <a:tabLst/>
-          <a:defRPr b="0" baseline="0" cap="none" i="0" spc="0" strike="noStrike" sz="1200" u="none" kumimoji="0" normalizeH="0">
+          <a:defRPr kumimoji="0" sz="1200" b="0" i="0" u="none" strike="noStrike" cap="none" spc="0" normalizeH="0" baseline="0">
             <a:ln>
               <a:noFill/>
             </a:ln>
@@ -861,7 +882,7 @@
           <a:buFontTx/>
           <a:buNone/>
           <a:tabLst/>
-          <a:defRPr b="0" baseline="0" cap="none" i="0" spc="0" strike="noStrike" sz="1800" u="none" kumimoji="0" normalizeH="0">
+          <a:defRPr kumimoji="0" sz="1800" b="0" i="0" u="none" strike="noStrike" cap="none" spc="0" normalizeH="0" baseline="0">
             <a:ln>
               <a:noFill/>
             </a:ln>
@@ -887,7 +908,7 @@
           <a:buFontTx/>
           <a:buNone/>
           <a:tabLst/>
-          <a:defRPr b="0" baseline="0" cap="none" i="0" spc="0" strike="noStrike" sz="1800" u="none" kumimoji="0" normalizeH="0">
+          <a:defRPr kumimoji="0" sz="1800" b="0" i="0" u="none" strike="noStrike" cap="none" spc="0" normalizeH="0" baseline="0">
             <a:ln>
               <a:noFill/>
             </a:ln>
@@ -913,7 +934,7 @@
           <a:buFontTx/>
           <a:buNone/>
           <a:tabLst/>
-          <a:defRPr b="0" baseline="0" cap="none" i="0" spc="0" strike="noStrike" sz="1800" u="none" kumimoji="0" normalizeH="0">
+          <a:defRPr kumimoji="0" sz="1800" b="0" i="0" u="none" strike="noStrike" cap="none" spc="0" normalizeH="0" baseline="0">
             <a:ln>
               <a:noFill/>
             </a:ln>
@@ -939,7 +960,7 @@
           <a:buFontTx/>
           <a:buNone/>
           <a:tabLst/>
-          <a:defRPr b="0" baseline="0" cap="none" i="0" spc="0" strike="noStrike" sz="1800" u="none" kumimoji="0" normalizeH="0">
+          <a:defRPr kumimoji="0" sz="1800" b="0" i="0" u="none" strike="noStrike" cap="none" spc="0" normalizeH="0" baseline="0">
             <a:ln>
               <a:noFill/>
             </a:ln>
@@ -965,7 +986,7 @@
           <a:buFontTx/>
           <a:buNone/>
           <a:tabLst/>
-          <a:defRPr b="0" baseline="0" cap="none" i="0" spc="0" strike="noStrike" sz="1800" u="none" kumimoji="0" normalizeH="0">
+          <a:defRPr kumimoji="0" sz="1800" b="0" i="0" u="none" strike="noStrike" cap="none" spc="0" normalizeH="0" baseline="0">
             <a:ln>
               <a:noFill/>
             </a:ln>
@@ -991,7 +1012,7 @@
           <a:buFontTx/>
           <a:buNone/>
           <a:tabLst/>
-          <a:defRPr b="0" baseline="0" cap="none" i="0" spc="0" strike="noStrike" sz="1800" u="none" kumimoji="0" normalizeH="0">
+          <a:defRPr kumimoji="0" sz="1800" b="0" i="0" u="none" strike="noStrike" cap="none" spc="0" normalizeH="0" baseline="0">
             <a:ln>
               <a:noFill/>
             </a:ln>
@@ -1017,7 +1038,7 @@
           <a:buFontTx/>
           <a:buNone/>
           <a:tabLst/>
-          <a:defRPr b="0" baseline="0" cap="none" i="0" spc="0" strike="noStrike" sz="1800" u="none" kumimoji="0" normalizeH="0">
+          <a:defRPr kumimoji="0" sz="1800" b="0" i="0" u="none" strike="noStrike" cap="none" spc="0" normalizeH="0" baseline="0">
             <a:ln>
               <a:noFill/>
             </a:ln>
@@ -1043,7 +1064,7 @@
           <a:buFontTx/>
           <a:buNone/>
           <a:tabLst/>
-          <a:defRPr b="0" baseline="0" cap="none" i="0" spc="0" strike="noStrike" sz="1800" u="none" kumimoji="0" normalizeH="0">
+          <a:defRPr kumimoji="0" sz="1800" b="0" i="0" u="none" strike="noStrike" cap="none" spc="0" normalizeH="0" baseline="0">
             <a:ln>
               <a:noFill/>
             </a:ln>
@@ -1069,7 +1090,7 @@
           <a:buFontTx/>
           <a:buNone/>
           <a:tabLst/>
-          <a:defRPr b="0" baseline="0" cap="none" i="0" spc="0" strike="noStrike" sz="1800" u="none" kumimoji="0" normalizeH="0">
+          <a:defRPr kumimoji="0" sz="1800" b="0" i="0" u="none" strike="noStrike" cap="none" spc="0" normalizeH="0" baseline="0">
             <a:ln>
               <a:noFill/>
             </a:ln>
@@ -1082,9 +1103,15 @@
         </a:lvl9pPr>
       </a:lstStyle>
       <a:style>
-        <a:lnRef idx="0"/>
-        <a:fillRef idx="0"/>
-        <a:effectRef idx="0"/>
+        <a:lnRef idx="0">
+          <a:scrgbClr r="0" g="0" b="0"/>
+        </a:lnRef>
+        <a:fillRef idx="0">
+          <a:scrgbClr r="0" g="0" b="0"/>
+        </a:fillRef>
+        <a:effectRef idx="0">
+          <a:scrgbClr r="0" g="0" b="0"/>
+        </a:effectRef>
         <a:fontRef idx="none"/>
       </a:style>
     </a:spDef>
@@ -1101,7 +1128,7 @@
         <a:effectLst/>
         <a:sp3d/>
       </a:spPr>
-      <a:bodyPr rot="0" spcFirstLastPara="1" vertOverflow="overflow" horzOverflow="overflow" vert="horz" wrap="square" lIns="91439" tIns="45719" rIns="91439" bIns="45719" numCol="1" spcCol="38100" rtlCol="0" anchor="t" upright="0">
+      <a:bodyPr rot="0" spcFirstLastPara="1" vertOverflow="overflow" horzOverflow="overflow" vert="horz" wrap="square" lIns="91439" tIns="45719" rIns="91439" bIns="45719" numCol="1" spcCol="38100" rtlCol="0" anchor="t">
         <a:noAutofit/>
       </a:bodyPr>
       <a:lstStyle>
@@ -1120,7 +1147,7 @@
           <a:buFontTx/>
           <a:buNone/>
           <a:tabLst/>
-          <a:defRPr b="0" baseline="0" cap="none" i="0" spc="0" strike="noStrike" sz="1800" u="none" kumimoji="0" normalizeH="0">
+          <a:defRPr kumimoji="0" sz="1800" b="0" i="0" u="none" strike="noStrike" cap="none" spc="0" normalizeH="0" baseline="0">
             <a:ln>
               <a:noFill/>
             </a:ln>
@@ -1146,7 +1173,7 @@
           <a:buFontTx/>
           <a:buNone/>
           <a:tabLst/>
-          <a:defRPr b="0" baseline="0" cap="none" i="0" spc="0" strike="noStrike" sz="1800" u="none" kumimoji="0" normalizeH="0">
+          <a:defRPr kumimoji="0" sz="1800" b="0" i="0" u="none" strike="noStrike" cap="none" spc="0" normalizeH="0" baseline="0">
             <a:ln>
               <a:noFill/>
             </a:ln>
@@ -1172,7 +1199,7 @@
           <a:buFontTx/>
           <a:buNone/>
           <a:tabLst/>
-          <a:defRPr b="0" baseline="0" cap="none" i="0" spc="0" strike="noStrike" sz="1800" u="none" kumimoji="0" normalizeH="0">
+          <a:defRPr kumimoji="0" sz="1800" b="0" i="0" u="none" strike="noStrike" cap="none" spc="0" normalizeH="0" baseline="0">
             <a:ln>
               <a:noFill/>
             </a:ln>
@@ -1198,7 +1225,7 @@
           <a:buFontTx/>
           <a:buNone/>
           <a:tabLst/>
-          <a:defRPr b="0" baseline="0" cap="none" i="0" spc="0" strike="noStrike" sz="1800" u="none" kumimoji="0" normalizeH="0">
+          <a:defRPr kumimoji="0" sz="1800" b="0" i="0" u="none" strike="noStrike" cap="none" spc="0" normalizeH="0" baseline="0">
             <a:ln>
               <a:noFill/>
             </a:ln>
@@ -1224,7 +1251,7 @@
           <a:buFontTx/>
           <a:buNone/>
           <a:tabLst/>
-          <a:defRPr b="0" baseline="0" cap="none" i="0" spc="0" strike="noStrike" sz="1800" u="none" kumimoji="0" normalizeH="0">
+          <a:defRPr kumimoji="0" sz="1800" b="0" i="0" u="none" strike="noStrike" cap="none" spc="0" normalizeH="0" baseline="0">
             <a:ln>
               <a:noFill/>
             </a:ln>
@@ -1250,7 +1277,7 @@
           <a:buFontTx/>
           <a:buNone/>
           <a:tabLst/>
-          <a:defRPr b="0" baseline="0" cap="none" i="0" spc="0" strike="noStrike" sz="1800" u="none" kumimoji="0" normalizeH="0">
+          <a:defRPr kumimoji="0" sz="1800" b="0" i="0" u="none" strike="noStrike" cap="none" spc="0" normalizeH="0" baseline="0">
             <a:ln>
               <a:noFill/>
             </a:ln>
@@ -1276,7 +1303,7 @@
           <a:buFontTx/>
           <a:buNone/>
           <a:tabLst/>
-          <a:defRPr b="0" baseline="0" cap="none" i="0" spc="0" strike="noStrike" sz="1800" u="none" kumimoji="0" normalizeH="0">
+          <a:defRPr kumimoji="0" sz="1800" b="0" i="0" u="none" strike="noStrike" cap="none" spc="0" normalizeH="0" baseline="0">
             <a:ln>
               <a:noFill/>
             </a:ln>
@@ -1302,7 +1329,7 @@
           <a:buFontTx/>
           <a:buNone/>
           <a:tabLst/>
-          <a:defRPr b="0" baseline="0" cap="none" i="0" spc="0" strike="noStrike" sz="1800" u="none" kumimoji="0" normalizeH="0">
+          <a:defRPr kumimoji="0" sz="1800" b="0" i="0" u="none" strike="noStrike" cap="none" spc="0" normalizeH="0" baseline="0">
             <a:ln>
               <a:noFill/>
             </a:ln>
@@ -1328,7 +1355,7 @@
           <a:buFontTx/>
           <a:buNone/>
           <a:tabLst/>
-          <a:defRPr b="0" baseline="0" cap="none" i="0" spc="0" strike="noStrike" sz="1800" u="none" kumimoji="0" normalizeH="0">
+          <a:defRPr kumimoji="0" sz="1800" b="0" i="0" u="none" strike="noStrike" cap="none" spc="0" normalizeH="0" baseline="0">
             <a:ln>
               <a:noFill/>
             </a:ln>
@@ -1354,7 +1381,7 @@
           <a:buFontTx/>
           <a:buNone/>
           <a:tabLst/>
-          <a:defRPr b="0" baseline="0" cap="none" i="0" spc="0" strike="noStrike" sz="1800" u="none" kumimoji="0" normalizeH="0">
+          <a:defRPr kumimoji="0" sz="1800" b="0" i="0" u="none" strike="noStrike" cap="none" spc="0" normalizeH="0" baseline="0">
             <a:ln>
               <a:noFill/>
             </a:ln>
@@ -1367,9 +1394,15 @@
         </a:lvl9pPr>
       </a:lstStyle>
       <a:style>
-        <a:lnRef idx="0"/>
-        <a:fillRef idx="0"/>
-        <a:effectRef idx="0"/>
+        <a:lnRef idx="0">
+          <a:scrgbClr r="0" g="0" b="0"/>
+        </a:lnRef>
+        <a:fillRef idx="0">
+          <a:scrgbClr r="0" g="0" b="0"/>
+        </a:fillRef>
+        <a:effectRef idx="0">
+          <a:scrgbClr r="0" g="0" b="0"/>
+        </a:effectRef>
         <a:fontRef idx="none"/>
       </a:style>
     </a:lnDef>
@@ -1383,7 +1416,7 @@
         <a:effectLst/>
         <a:sp3d/>
       </a:spPr>
-      <a:bodyPr rot="0" spcFirstLastPara="1" vertOverflow="overflow" horzOverflow="overflow" vert="horz" wrap="square" lIns="50800" tIns="50800" rIns="50800" bIns="50800" numCol="1" spcCol="38100" rtlCol="0" anchor="t" upright="0">
+      <a:bodyPr rot="0" spcFirstLastPara="1" vertOverflow="overflow" horzOverflow="overflow" vert="horz" wrap="square" lIns="50800" tIns="50800" rIns="50800" bIns="50800" numCol="1" spcCol="38100" rtlCol="0" anchor="t">
         <a:spAutoFit/>
       </a:bodyPr>
       <a:lstStyle>
@@ -1402,7 +1435,7 @@
           <a:buFontTx/>
           <a:buNone/>
           <a:tabLst/>
-          <a:defRPr b="0" baseline="0" cap="none" i="0" spc="0" strike="noStrike" sz="1100" u="none" kumimoji="0" normalizeH="0">
+          <a:defRPr kumimoji="0" sz="1100" b="0" i="0" u="none" strike="noStrike" cap="none" spc="0" normalizeH="0" baseline="0">
             <a:ln>
               <a:noFill/>
             </a:ln>
@@ -1432,7 +1465,7 @@
           <a:buFontTx/>
           <a:buNone/>
           <a:tabLst/>
-          <a:defRPr b="0" baseline="0" cap="none" i="0" spc="0" strike="noStrike" sz="1800" u="none" kumimoji="0" normalizeH="0">
+          <a:defRPr kumimoji="0" sz="1800" b="0" i="0" u="none" strike="noStrike" cap="none" spc="0" normalizeH="0" baseline="0">
             <a:ln>
               <a:noFill/>
             </a:ln>
@@ -1458,7 +1491,7 @@
           <a:buFontTx/>
           <a:buNone/>
           <a:tabLst/>
-          <a:defRPr b="0" baseline="0" cap="none" i="0" spc="0" strike="noStrike" sz="1800" u="none" kumimoji="0" normalizeH="0">
+          <a:defRPr kumimoji="0" sz="1800" b="0" i="0" u="none" strike="noStrike" cap="none" spc="0" normalizeH="0" baseline="0">
             <a:ln>
               <a:noFill/>
             </a:ln>
@@ -1484,7 +1517,7 @@
           <a:buFontTx/>
           <a:buNone/>
           <a:tabLst/>
-          <a:defRPr b="0" baseline="0" cap="none" i="0" spc="0" strike="noStrike" sz="1800" u="none" kumimoji="0" normalizeH="0">
+          <a:defRPr kumimoji="0" sz="1800" b="0" i="0" u="none" strike="noStrike" cap="none" spc="0" normalizeH="0" baseline="0">
             <a:ln>
               <a:noFill/>
             </a:ln>
@@ -1510,7 +1543,7 @@
           <a:buFontTx/>
           <a:buNone/>
           <a:tabLst/>
-          <a:defRPr b="0" baseline="0" cap="none" i="0" spc="0" strike="noStrike" sz="1800" u="none" kumimoji="0" normalizeH="0">
+          <a:defRPr kumimoji="0" sz="1800" b="0" i="0" u="none" strike="noStrike" cap="none" spc="0" normalizeH="0" baseline="0">
             <a:ln>
               <a:noFill/>
             </a:ln>
@@ -1536,7 +1569,7 @@
           <a:buFontTx/>
           <a:buNone/>
           <a:tabLst/>
-          <a:defRPr b="0" baseline="0" cap="none" i="0" spc="0" strike="noStrike" sz="1800" u="none" kumimoji="0" normalizeH="0">
+          <a:defRPr kumimoji="0" sz="1800" b="0" i="0" u="none" strike="noStrike" cap="none" spc="0" normalizeH="0" baseline="0">
             <a:ln>
               <a:noFill/>
             </a:ln>
@@ -1562,7 +1595,7 @@
           <a:buFontTx/>
           <a:buNone/>
           <a:tabLst/>
-          <a:defRPr b="0" baseline="0" cap="none" i="0" spc="0" strike="noStrike" sz="1800" u="none" kumimoji="0" normalizeH="0">
+          <a:defRPr kumimoji="0" sz="1800" b="0" i="0" u="none" strike="noStrike" cap="none" spc="0" normalizeH="0" baseline="0">
             <a:ln>
               <a:noFill/>
             </a:ln>
@@ -1588,7 +1621,7 @@
           <a:buFontTx/>
           <a:buNone/>
           <a:tabLst/>
-          <a:defRPr b="0" baseline="0" cap="none" i="0" spc="0" strike="noStrike" sz="1800" u="none" kumimoji="0" normalizeH="0">
+          <a:defRPr kumimoji="0" sz="1800" b="0" i="0" u="none" strike="noStrike" cap="none" spc="0" normalizeH="0" baseline="0">
             <a:ln>
               <a:noFill/>
             </a:ln>
@@ -1614,7 +1647,7 @@
           <a:buFontTx/>
           <a:buNone/>
           <a:tabLst/>
-          <a:defRPr b="0" baseline="0" cap="none" i="0" spc="0" strike="noStrike" sz="1800" u="none" kumimoji="0" normalizeH="0">
+          <a:defRPr kumimoji="0" sz="1800" b="0" i="0" u="none" strike="noStrike" cap="none" spc="0" normalizeH="0" baseline="0">
             <a:ln>
               <a:noFill/>
             </a:ln>
@@ -1640,7 +1673,7 @@
           <a:buFontTx/>
           <a:buNone/>
           <a:tabLst/>
-          <a:defRPr b="0" baseline="0" cap="none" i="0" spc="0" strike="noStrike" sz="1800" u="none" kumimoji="0" normalizeH="0">
+          <a:defRPr kumimoji="0" sz="1800" b="0" i="0" u="none" strike="noStrike" cap="none" spc="0" normalizeH="0" baseline="0">
             <a:ln>
               <a:noFill/>
             </a:ln>
@@ -1653,12 +1686,19 @@
         </a:lvl9pPr>
       </a:lstStyle>
       <a:style>
-        <a:lnRef idx="0"/>
-        <a:fillRef idx="0"/>
-        <a:effectRef idx="0"/>
+        <a:lnRef idx="0">
+          <a:scrgbClr r="0" g="0" b="0"/>
+        </a:lnRef>
+        <a:fillRef idx="0">
+          <a:scrgbClr r="0" g="0" b="0"/>
+        </a:fillRef>
+        <a:effectRef idx="0">
+          <a:scrgbClr r="0" g="0" b="0"/>
+        </a:effectRef>
         <a:fontRef idx="none"/>
       </a:style>
     </a:txDef>
   </a:objectDefaults>
+  <a:extraClrSchemeLst/>
 </a:theme>
 </file>
</xml_diff>